<commit_message>
Updated US Navy exept for Amphibs
</commit_message>
<xml_diff>
--- a/docs/nato/us/navy/aviation/a-6.docx
+++ b/docs/nato/us/navy/aviation/a-6.docx
@@ -3,22 +3,23 @@
 <w:document xmlns:wpc="http://schemas.microsoft.com/office/word/2010/wordprocessingCanvas" xmlns:cx="http://schemas.microsoft.com/office/drawing/2014/chartex" xmlns:cx1="http://schemas.microsoft.com/office/drawing/2015/9/8/chartex" xmlns:cx2="http://schemas.microsoft.com/office/drawing/2015/10/21/chartex" xmlns:mc="http://schemas.openxmlformats.org/markup-compatibility/2006" xmlns:o="urn:schemas-microsoft-com:office:office" xmlns:r="http://schemas.openxmlformats.org/officeDocument/2006/relationships" xmlns:m="http://schemas.openxmlformats.org/officeDocument/2006/math" xmlns:v="urn:schemas-microsoft-com:vml" xmlns:wp14="http://schemas.microsoft.com/office/word/2010/wordprocessingDrawing" xmlns:wp="http://schemas.openxmlformats.org/drawingml/2006/wordprocessingDrawing" xmlns:w10="urn:schemas-microsoft-com:office:word" xmlns:w="http://schemas.openxmlformats.org/wordprocessingml/2006/main" xmlns:w14="http://schemas.microsoft.com/office/word/2010/wordml" xmlns:w15="http://schemas.microsoft.com/office/word/2012/wordml" xmlns:w16se="http://schemas.microsoft.com/office/word/2015/wordml/symex" xmlns:wpg="http://schemas.microsoft.com/office/word/2010/wordprocessingGroup" xmlns:wpi="http://schemas.microsoft.com/office/word/2010/wordprocessingInk" xmlns:wne="http://schemas.microsoft.com/office/word/2006/wordml" xmlns:wps="http://schemas.microsoft.com/office/word/2010/wordprocessingShape" mc:Ignorable="w14 w15 w16se wp14">
   <w:body>
     <w:p>
-      <w:r>
-        <w:t>NATO/US Navy/</w:t>
-      </w:r>
-      <w:r>
-        <w:t>Naval Aviation</w:t>
-      </w:r>
-      <w:r>
-        <w:t>/A-6</w:t>
-      </w:r>
-    </w:p>
-    <w:p>
       <w:pPr>
+        <w:spacing w:after="360"/>
         <w:rPr>
-          <w:b/>
+          <w:rFonts w:ascii="&amp;quot" w:hAnsi="&amp;quot"/>
+          <w:color w:val="333333"/>
         </w:rPr>
       </w:pPr>
+      <w:r>
+        <w:rPr>
+          <w:rFonts w:ascii="&amp;quot" w:hAnsi="&amp;quot"/>
+          <w:b/>
+          <w:bCs/>
+          <w:iCs/>
+          <w:color w:val="333333"/>
+        </w:rPr>
+        <w:t>A-6 Intruder</w:t>
+      </w:r>
     </w:p>
     <w:p>
       <w:pPr>
@@ -81,61 +82,14 @@
       </w:pPr>
     </w:p>
     <w:p>
-      <w:pPr>
-        <w:spacing w:after="360"/>
-        <w:rPr>
-          <w:rFonts w:ascii="&amp;quot" w:hAnsi="&amp;quot"/>
-          <w:color w:val="333333"/>
-        </w:rPr>
-      </w:pPr>
-      <w:r>
-        <w:rPr>
-          <w:rFonts w:ascii="&amp;quot" w:hAnsi="&amp;quot"/>
-          <w:b/>
-          <w:bCs/>
-          <w:i/>
-          <w:iCs/>
-          <w:color w:val="333333"/>
-        </w:rPr>
-        <w:t>A-</w:t>
-      </w:r>
-      <w:r>
-        <w:rPr>
-          <w:rFonts w:ascii="&amp;quot" w:hAnsi="&amp;quot"/>
-          <w:b/>
-          <w:bCs/>
-          <w:i/>
-          <w:iCs/>
-          <w:color w:val="333333"/>
-        </w:rPr>
-        <w:t>6</w:t>
-      </w:r>
-      <w:r>
-        <w:rPr>
-          <w:rFonts w:ascii="&amp;quot" w:hAnsi="&amp;quot"/>
-          <w:b/>
-          <w:bCs/>
-          <w:i/>
-          <w:iCs/>
-          <w:color w:val="333333"/>
-        </w:rPr>
-        <w:t xml:space="preserve"> </w:t>
-      </w:r>
-      <w:r>
-        <w:rPr>
-          <w:rFonts w:ascii="&amp;quot" w:hAnsi="&amp;quot"/>
-          <w:b/>
-          <w:bCs/>
-          <w:i/>
-          <w:iCs/>
-          <w:color w:val="333333"/>
-        </w:rPr>
-        <w:t>Intruder</w:t>
-      </w:r>
-    </w:p>
-    <w:p>
-      <w:r>
-        <w:t>The A-6 family of aircraft were venerable workhorses within the USN. Introduced in the mid 1960’s, over half of the 445 A-6E’s were rebuilt from the original airframes. In the Northern Fury world two key decisions were made:</w:t>
+      <w:r>
+        <w:t>The A-6 family of aircraft were venerable workhorses within the US</w:t>
+      </w:r>
+      <w:r>
+        <w:t>N with 445 of them working in the fleet since they were introduced in the mid 1960’s</w:t>
+      </w:r>
+      <w:r>
+        <w:t>. In the Northern Fury world two key decisions were made:</w:t>
       </w:r>
     </w:p>
     <w:p/>
@@ -157,7 +111,19 @@
         <w:t>Intruder</w:t>
       </w:r>
       <w:r>
-        <w:t>, as a single role airframe would be retired early. This decision was made in 1989 and was linked to the increased production of the F/A-18 Hornets. Therefore; conversion of the A-6E TRAM (Target Recognition and Attack Multi-Sensor) to the A-6E SWIP (System Weapons Improvement Program) was canceled with only half the fleet converted; and, all A-6E SWIP would be placed in preservation storage by the middle of 1994.  All USMC Squadrons had already converted to the Hornet and only 2 Squadrons remain in the Fleet: VA-176 ‘Thunderbolts’ in CVW-6 on the USS Enterprise, and VA-115 ‘Eagles’ in CVW-5 on the USS Independence based in Japan. The remainder are processing through the three readiness Squadrons into storage.</w:t>
+        <w:t xml:space="preserve">, as a single role airframe would be retired early. This decision was made in 1989 and was linked to the increased production of the F/A-18 Hornets. Therefore; conversion of the A-6E TRAM (Target Recognition and Attack Multi-Sensor) to the A-6E SWIP (System Weapons Improvement Program) was canceled with only half the fleet converted; and, all A-6E SWIP would be placed in preservation storage by the middle of 1994.  </w:t>
+      </w:r>
+      <w:r>
+        <w:t>The accelerated schedule meant that by the time Northern Fury starts, a</w:t>
+      </w:r>
+      <w:r>
+        <w:t>ll USMC Squadrons had already converted</w:t>
+      </w:r>
+      <w:r>
+        <w:t>, or were converting</w:t>
+      </w:r>
+      <w:r>
+        <w:t xml:space="preserve"> to the Hornet and only 2 Squadrons remain in the Fleet: VA-176 ‘Thunderbolts’ in CVW-6 on the USS Enterprise, and VA-115 ‘Eagles’ in CVW-5 on the USS Independence based in Japan. The remainder are processing through the three readiness Squadrons into storage.</w:t>
       </w:r>
     </w:p>
     <w:p>
@@ -183,17 +149,25 @@
         <w:t>Intruder II</w:t>
       </w:r>
       <w:r>
-        <w:t>, which had</w:t>
-      </w:r>
-      <w:r>
-        <w:t>;</w:t>
-      </w:r>
-      <w:r>
-        <w:t xml:space="preserve"> vastly improved avionics and sensors, a ‘non-afterburner version of the same engine the F/A-18 used, more hard points for weapons and the ability to use the Aim-120 AMRAAM air to air missile.  These 100 aircraft would outfit 6 squadrons, plus training and evaluation </w:t>
-      </w:r>
-      <w:r>
-        <w:lastRenderedPageBreak/>
-        <w:t>units, and be assigned as required to CVW’s or land establishments. The first two Squadrons (VF-52 ‘</w:t>
+        <w:t xml:space="preserve">, </w:t>
+      </w:r>
+      <w:r>
+        <w:t xml:space="preserve">in 1992.  The </w:t>
+      </w:r>
+      <w:r>
+        <w:rPr>
+          <w:i/>
+        </w:rPr>
+        <w:t>Intruder II</w:t>
+      </w:r>
+      <w:r>
+        <w:t xml:space="preserve"> had vastly improved avionics and sensors, a ‘non-afterburner version of the same engine the F/A-18 used, more hard points for weapons</w:t>
+      </w:r>
+      <w:r>
+        <w:t>,</w:t>
+      </w:r>
+      <w:r>
+        <w:t xml:space="preserve"> and the ability to use the Aim-120 AMRAAM air to air missile.  These 100 aircraft would outfit 6 squadrons, plus training and evaluation units, and be assigned as required to CVW’s or land establishments. The first two Squadrons (VF-52 ‘</w:t>
       </w:r>
       <w:proofErr w:type="spellStart"/>
       <w:r>
@@ -204,14 +178,7 @@
         <w:t>’, and VF-55 ‘Warhorses’) were receiving their aircraft and undergoing type training at the outbreak of the war.</w:t>
       </w:r>
     </w:p>
-    <w:p>
-      <w:pPr>
-        <w:numPr>
-          <w:ilvl w:val="0"/>
-          <w:numId w:val="2"/>
-        </w:numPr>
-      </w:pPr>
-    </w:p>
+    <w:p/>
     <w:p>
       <w:r>
         <w:rPr>
@@ -263,63 +230,51 @@
     <w:p/>
     <w:p>
       <w:r>
-        <w:t xml:space="preserve">The Tanker version, designed specifically for air to air refueling, the KA-6D had also been retired, but because these aircraft </w:t>
-      </w:r>
-      <w:r>
-        <w:t>were so heavily</w:t>
-      </w:r>
-      <w:r>
-        <w:t xml:space="preserve"> used during their lifetime, they were </w:t>
-      </w:r>
-      <w:r>
-        <w:t>un</w:t>
-      </w:r>
-      <w:r>
-        <w:t>recoverable and would not be re-commissioned.</w:t>
+        <w:t>In the early days of the conflict the pentagon would partially reverse the first decision, rebuilding 6 Squadrons of A-6E SWIP and fielding them initially with 8 aircraft each. As airframes become available these</w:t>
+      </w:r>
+      <w:r>
+        <w:t xml:space="preserve"> squadrons,</w:t>
+      </w:r>
+      <w:r>
+        <w:t xml:space="preserve"> and the two </w:t>
+      </w:r>
+      <w:proofErr w:type="spellStart"/>
+      <w:r>
+        <w:t>Sqns</w:t>
+      </w:r>
+      <w:proofErr w:type="spellEnd"/>
+      <w:r>
+        <w:t xml:space="preserve"> </w:t>
+      </w:r>
+      <w:r>
+        <w:t xml:space="preserve">currently </w:t>
+      </w:r>
+      <w:r>
+        <w:t>in the fl</w:t>
+      </w:r>
+      <w:r>
+        <w:t>eet which have 10 aircraft;</w:t>
+      </w:r>
+      <w:r>
+        <w:t xml:space="preserve"> will be bulked up to 12 each.  Combined with the 6 A-6F squadrons, the fleet will maintain a total of 14 Attack (VA) squadrons, with a possibility of forming 4 additional USMC (VMA) Squadrons by the end of 1994.</w:t>
       </w:r>
     </w:p>
     <w:p/>
     <w:p>
       <w:r>
-        <w:t xml:space="preserve">In the early days of the conflict the pentagon would partially reverse the first decision, rebuilding 6 Squadrons of A-6E SWIP and fielding them initially with 8 aircraft each. As airframes become available these – and the two </w:t>
-      </w:r>
-      <w:proofErr w:type="spellStart"/>
-      <w:r>
-        <w:t>Sqns</w:t>
-      </w:r>
-      <w:proofErr w:type="spellEnd"/>
-      <w:r>
-        <w:t xml:space="preserve"> in the fleet which have 10 aircraft each, will be bulked up to 12 each.  Combined with the 6 A-6F squadrons, the fleet will maintain a total of 14 Attack (VA) squadrons, with a possibility of forming 4 additional USMC (VMA) Squadrons by the end of 1994.</w:t>
-      </w:r>
-    </w:p>
-    <w:p/>
-    <w:p>
-      <w:r>
-        <w:t xml:space="preserve">The remaining aircraft </w:t>
-      </w:r>
-      <w:r>
-        <w:t>of</w:t>
-      </w:r>
-      <w:r>
-        <w:t xml:space="preserve"> the Intruder family was the most specialized.  The EA-6B </w:t>
-      </w:r>
-      <w:r>
-        <w:rPr>
-          <w:i/>
-          <w:iCs/>
-        </w:rPr>
-        <w:t>Prowler</w:t>
-      </w:r>
-      <w:r>
-        <w:t>, was the fleet Electronic Warfare aircraft. The systems were so effective that the USAF was using 16 of them to complement their fleet of EW aircraft. Each CVW had a Squadron of 5 Prowlers and the USMC had an additional 4 Squadrons.  Slow rate production (4/</w:t>
-      </w:r>
-      <w:proofErr w:type="spellStart"/>
-      <w:r>
-        <w:t>yr</w:t>
-      </w:r>
-      <w:proofErr w:type="spellEnd"/>
-      <w:r>
-        <w:t>) was restarted in 1992 with the first aircraft coming off the line in July or Aug of 1994.</w:t>
+        <w:t xml:space="preserve">The Tanker version, designed specifically for air to air refueling, the KA-6D had also been retired, but because these aircraft </w:t>
+      </w:r>
+      <w:r>
+        <w:t>were so heavily</w:t>
+      </w:r>
+      <w:r>
+        <w:t xml:space="preserve"> used during their lifetime, they were </w:t>
+      </w:r>
+      <w:r>
+        <w:t>un</w:t>
+      </w:r>
+      <w:r>
+        <w:t>recoverable and would not be re-commissioned.</w:t>
       </w:r>
     </w:p>
     <w:p/>
@@ -1351,16 +1306,56 @@
         </w:tc>
       </w:tr>
     </w:tbl>
+    <w:p/>
     <w:p>
+      <w:r>
+        <w:t xml:space="preserve">The remaining aircraft </w:t>
+      </w:r>
+      <w:r>
+        <w:t>of</w:t>
+      </w:r>
+      <w:r>
+        <w:t xml:space="preserve"> the Intruder family was the most specialized.  The EA-6B </w:t>
+      </w:r>
+      <w:r>
+        <w:rPr>
+          <w:i/>
+          <w:iCs/>
+        </w:rPr>
+        <w:t>Prowler</w:t>
+      </w:r>
+      <w:r>
+        <w:t>, was the fleet Electronic Warfare</w:t>
+      </w:r>
+      <w:r>
+        <w:t xml:space="preserve"> (EW) aircraft. These aircraft </w:t>
+      </w:r>
+      <w:r>
+        <w:t>were so effective that the USAF was using 16 of them to complement their fleet of EW aircraft. Each CVW had a Squadron of 5 Prowlers and the USMC had an additional 4 Squadrons.  Slow rate production (4/</w:t>
+      </w:r>
+      <w:proofErr w:type="spellStart"/>
+      <w:r>
+        <w:t>yr</w:t>
+      </w:r>
+      <w:proofErr w:type="spellEnd"/>
+      <w:r>
+        <w:t>) was restarted in 1992 with the first aircraft coming off the line in July or Aug of 1994</w:t>
+      </w:r>
+      <w:r>
+        <w:t>, this aircraft is detailed in the Carrier Support section</w:t>
+      </w:r>
       <w:bookmarkStart w:id="0" w:name="_GoBack"/>
       <w:bookmarkEnd w:id="0"/>
+      <w:r>
+        <w:t>.</w:t>
+      </w:r>
     </w:p>
+    <w:p/>
     <w:p>
       <w:r>
         <w:rPr>
           <w:noProof/>
         </w:rPr>
-        <w:lastRenderedPageBreak/>
         <w:drawing>
           <wp:inline distT="0" distB="0" distL="0" distR="0" wp14:anchorId="76EB5A9E" wp14:editId="3E006692">
             <wp:extent cx="5943600" cy="3872865"/>
@@ -2096,7 +2091,6 @@
   <w:style w:type="character" w:default="1" w:styleId="DefaultParagraphFont">
     <w:name w:val="Default Paragraph Font"/>
     <w:uiPriority w:val="1"/>
-    <w:semiHidden/>
     <w:unhideWhenUsed/>
   </w:style>
   <w:style w:type="table" w:default="1" w:styleId="TableNormal">

</xml_diff>